<commit_message>
[UPD] Task #8 in lab_09 was updated.
</commit_message>
<xml_diff>
--- a/lisp/lab_09/ЛР9.docx
+++ b/lisp/lab_09/ЛР9.docx
@@ -260,13 +260,28 @@
           <w:rFonts w:ascii="Times" w:eastAsia="Calibri" w:hAnsi="Times"/>
           <w:u w:val="single"/>
         </w:rPr>
-        <w:t>«Информатика и системы управления»</w:t>
-      </w:r>
+        <w:t xml:space="preserve">«Информатика и системы </w:t>
+      </w:r>
+      <w:proofErr w:type="gramStart"/>
       <w:r>
         <w:rPr>
           <w:rFonts w:ascii="Times" w:eastAsia="Calibri" w:hAnsi="Times"/>
-        </w:rPr>
-        <w:t>________</w:t>
+          <w:u w:val="single"/>
+        </w:rPr>
+        <w:t>управления»</w:t>
+      </w:r>
+      <w:r>
+        <w:rPr>
+          <w:rFonts w:ascii="Times" w:eastAsia="Calibri" w:hAnsi="Times"/>
+        </w:rPr>
+        <w:t>_</w:t>
+      </w:r>
+      <w:proofErr w:type="gramEnd"/>
+      <w:r>
+        <w:rPr>
+          <w:rFonts w:ascii="Times" w:eastAsia="Calibri" w:hAnsi="Times"/>
+        </w:rPr>
+        <w:t>_______</w:t>
       </w:r>
       <w:r>
         <w:rPr>
@@ -295,6 +310,7 @@
           <w:iCs/>
         </w:rPr>
       </w:pPr>
+      <w:proofErr w:type="gramStart"/>
       <w:r>
         <w:rPr>
           <w:rFonts w:ascii="Times" w:eastAsia="Calibri" w:hAnsi="Times"/>
@@ -320,7 +336,16 @@
           <w:iCs/>
           <w:u w:val="single"/>
         </w:rPr>
-        <w:t>«Программное обеспечение ЭВМ и информационные технологии»</w:t>
+        <w:t>«</w:t>
+      </w:r>
+      <w:proofErr w:type="gramEnd"/>
+      <w:r>
+        <w:rPr>
+          <w:rFonts w:ascii="Times" w:eastAsia="Calibri" w:hAnsi="Times"/>
+          <w:iCs/>
+          <w:u w:val="single"/>
+        </w:rPr>
+        <w:t>Программное обеспечение ЭВМ и информационные технологии»</w:t>
       </w:r>
       <w:r>
         <w:rPr>
@@ -1799,7 +1824,39 @@
           <w:color w:val="000000" w:themeColor="text1"/>
           <w:lang w:val="en-US"/>
         </w:rPr>
-        <w:t xml:space="preserve"> (car  </w:t>
+        <w:t xml:space="preserve"> (</w:t>
+      </w:r>
+      <w:proofErr w:type="gramStart"/>
+      <w:r>
+        <w:rPr>
+          <w:color w:val="000000" w:themeColor="text1"/>
+          <w:lang w:val="en-US"/>
+        </w:rPr>
+        <w:t xml:space="preserve">car  </w:t>
+      </w:r>
+      <w:proofErr w:type="spellStart"/>
+      <w:r>
+        <w:rPr>
+          <w:color w:val="000000" w:themeColor="text1"/>
+          <w:lang w:val="en-US"/>
+        </w:rPr>
+        <w:t>cons</w:t>
+      </w:r>
+      <w:proofErr w:type="gramEnd"/>
+      <w:r>
+        <w:rPr>
+          <w:color w:val="000000" w:themeColor="text1"/>
+          <w:lang w:val="en-US"/>
+        </w:rPr>
+        <w:t>_cc</w:t>
+      </w:r>
+      <w:proofErr w:type="spellEnd"/>
+      <w:r>
+        <w:rPr>
+          <w:color w:val="000000" w:themeColor="text1"/>
+          <w:lang w:val="en-US"/>
+        </w:rPr>
+        <w:t xml:space="preserve">)) city) (car (car </w:t>
       </w:r>
       <w:proofErr w:type="spellStart"/>
       <w:r>
@@ -1815,22 +1872,6 @@
           <w:color w:val="000000" w:themeColor="text1"/>
           <w:lang w:val="en-US"/>
         </w:rPr>
-        <w:t xml:space="preserve">)) city) (car (car </w:t>
-      </w:r>
-      <w:proofErr w:type="spellStart"/>
-      <w:r>
-        <w:rPr>
-          <w:color w:val="000000" w:themeColor="text1"/>
-          <w:lang w:val="en-US"/>
-        </w:rPr>
-        <w:t>cons_cc</w:t>
-      </w:r>
-      <w:proofErr w:type="spellEnd"/>
-      <w:r>
-        <w:rPr>
-          <w:color w:val="000000" w:themeColor="text1"/>
-          <w:lang w:val="en-US"/>
-        </w:rPr>
         <w:t>)))</w:t>
       </w:r>
     </w:p>
@@ -1842,12 +1883,21 @@
           <w:lang w:val="en-US"/>
         </w:rPr>
       </w:pPr>
-      <w:r>
-        <w:rPr>
-          <w:color w:val="000000" w:themeColor="text1"/>
-          <w:lang w:val="en-US"/>
-        </w:rPr>
-        <w:t>( T (</w:t>
+      <w:proofErr w:type="gramStart"/>
+      <w:r>
+        <w:rPr>
+          <w:color w:val="000000" w:themeColor="text1"/>
+          <w:lang w:val="en-US"/>
+        </w:rPr>
+        <w:t>( T</w:t>
+      </w:r>
+      <w:proofErr w:type="gramEnd"/>
+      <w:r>
+        <w:rPr>
+          <w:color w:val="000000" w:themeColor="text1"/>
+          <w:lang w:val="en-US"/>
+        </w:rPr>
+        <w:t xml:space="preserve"> (</w:t>
       </w:r>
       <w:proofErr w:type="spellStart"/>
       <w:r>
@@ -3158,7 +3208,15 @@
           <w:color w:val="000000" w:themeColor="text1"/>
           <w:lang w:val="en-US"/>
         </w:rPr>
-        <w:t xml:space="preserve"> #'(lambda (x) (* x </w:t>
+        <w:t xml:space="preserve"> #'(lambda (x) (* </w:t>
+      </w:r>
+      <w:proofErr w:type="gramStart"/>
+      <w:r>
+        <w:rPr>
+          <w:color w:val="000000" w:themeColor="text1"/>
+          <w:lang w:val="en-US"/>
+        </w:rPr>
+        <w:t xml:space="preserve">x </w:t>
       </w:r>
       <w:r>
         <w:rPr>
@@ -3172,7 +3230,15 @@
           <w:color w:val="000000" w:themeColor="text1"/>
           <w:lang w:val="en-US"/>
         </w:rPr>
-        <w:t xml:space="preserve">k)) </w:t>
+        <w:t>k</w:t>
+      </w:r>
+      <w:proofErr w:type="gramEnd"/>
+      <w:r>
+        <w:rPr>
+          <w:color w:val="000000" w:themeColor="text1"/>
+          <w:lang w:val="en-US"/>
+        </w:rPr>
+        <w:t xml:space="preserve">)) </w:t>
       </w:r>
       <w:proofErr w:type="spellStart"/>
       <w:r>
@@ -6417,7 +6483,14 @@
         <w:rPr>
           <w:lang w:val="en-US"/>
         </w:rPr>
-        <w:t xml:space="preserve">) (if (&lt; </w:t>
+        <w:t>) (if (</w:t>
+      </w:r>
+      <w:proofErr w:type="gramStart"/>
+      <w:r>
+        <w:rPr>
+          <w:lang w:val="en-US"/>
+        </w:rPr>
+        <w:t xml:space="preserve">&lt; </w:t>
       </w:r>
       <w:r>
         <w:rPr>
@@ -6425,6 +6498,7 @@
         </w:rPr>
         <w:t xml:space="preserve"> a</w:t>
       </w:r>
+      <w:proofErr w:type="gramEnd"/>
       <w:r>
         <w:rPr>
           <w:lang w:val="en-US"/>
@@ -7069,8 +7143,34 @@
         <w:rPr>
           <w:color w:val="000000" w:themeColor="text1"/>
         </w:rPr>
-        <w:t xml:space="preserve"> #'+ 0) -&gt;  0</w:t>
-      </w:r>
+        <w:t xml:space="preserve"> #'+ </w:t>
+      </w:r>
+      <w:r>
+        <w:rPr>
+          <w:color w:val="000000" w:themeColor="text1"/>
+        </w:rPr>
+        <w:t>()</w:t>
+      </w:r>
+      <w:r>
+        <w:rPr>
+          <w:color w:val="000000" w:themeColor="text1"/>
+        </w:rPr>
+        <w:t>) -</w:t>
+      </w:r>
+      <w:proofErr w:type="gramStart"/>
+      <w:r>
+        <w:rPr>
+          <w:color w:val="000000" w:themeColor="text1"/>
+        </w:rPr>
+        <w:t xml:space="preserve">&gt;  </w:t>
+      </w:r>
+      <w:r>
+        <w:rPr>
+          <w:color w:val="000000" w:themeColor="text1"/>
+        </w:rPr>
+        <w:t>0</w:t>
+      </w:r>
+      <w:proofErr w:type="gramEnd"/>
       <w:r>
         <w:rPr>
           <w:color w:val="000000" w:themeColor="text1"/>
@@ -7090,7 +7190,25 @@
         <w:rPr>
           <w:color w:val="000000" w:themeColor="text1"/>
         </w:rPr>
-        <w:t xml:space="preserve"> #'+ ()) -&gt;  0</w:t>
+        <w:t xml:space="preserve"> #'</w:t>
+      </w:r>
+      <w:r>
+        <w:rPr>
+          <w:color w:val="000000" w:themeColor="text1"/>
+        </w:rPr>
+        <w:t>*</w:t>
+      </w:r>
+      <w:r>
+        <w:rPr>
+          <w:color w:val="000000" w:themeColor="text1"/>
+        </w:rPr>
+        <w:t xml:space="preserve"> ()) -&gt;  </w:t>
+      </w:r>
+      <w:r>
+        <w:rPr>
+          <w:color w:val="000000" w:themeColor="text1"/>
+        </w:rPr>
+        <w:t>1</w:t>
       </w:r>
       <w:r>
         <w:rPr>
@@ -7147,7 +7265,35 @@
         <w:rPr>
           <w:color w:val="000000" w:themeColor="text1"/>
         </w:rPr>
-        <w:t xml:space="preserve"> использует аргумент :</w:t>
+        <w:t xml:space="preserve"> использует </w:t>
+      </w:r>
+      <w:proofErr w:type="gramStart"/>
+      <w:r>
+        <w:rPr>
+          <w:color w:val="000000" w:themeColor="text1"/>
+        </w:rPr>
+        <w:t>аргумент :</w:t>
+      </w:r>
+      <w:proofErr w:type="spellStart"/>
+      <w:r>
+        <w:rPr>
+          <w:color w:val="000000" w:themeColor="text1"/>
+        </w:rPr>
+        <w:t>initial</w:t>
+      </w:r>
+      <w:proofErr w:type="gramEnd"/>
+      <w:r>
+        <w:rPr>
+          <w:color w:val="000000" w:themeColor="text1"/>
+        </w:rPr>
+        <w:t>-value</w:t>
+      </w:r>
+      <w:proofErr w:type="spellEnd"/>
+      <w:r>
+        <w:rPr>
+          <w:color w:val="000000" w:themeColor="text1"/>
+        </w:rPr>
+        <w:t xml:space="preserve">. Этот аргумент определяет значение, к которому будет применена функция при обработке первого элемента списка-аргумента. Если список-аргумент пуст, то будет возвращено значение </w:t>
       </w:r>
       <w:proofErr w:type="spellStart"/>
       <w:r>
@@ -7161,21 +7307,57 @@
         <w:rPr>
           <w:color w:val="000000" w:themeColor="text1"/>
         </w:rPr>
-        <w:t xml:space="preserve">. Этот аргумент определяет значение, к которому будет применена функция при обработке первого элемента списка-аргумента. Если список-аргумент пуст, то будет возвращено значение </w:t>
-      </w:r>
-      <w:proofErr w:type="spellStart"/>
-      <w:r>
-        <w:rPr>
-          <w:color w:val="000000" w:themeColor="text1"/>
-        </w:rPr>
-        <w:t>initial-value</w:t>
-      </w:r>
-      <w:proofErr w:type="spellEnd"/>
-      <w:r>
-        <w:rPr>
-          <w:color w:val="000000" w:themeColor="text1"/>
-        </w:rPr>
         <w:t>.</w:t>
+      </w:r>
+      <w:r>
+        <w:rPr>
+          <w:color w:val="000000" w:themeColor="text1"/>
+        </w:rPr>
+        <w:t xml:space="preserve"> </w:t>
+      </w:r>
+      <w:r>
+        <w:rPr>
+          <w:color w:val="000000" w:themeColor="text1"/>
+        </w:rPr>
+        <w:t xml:space="preserve">Для суммы значение по умолчанию </w:t>
+      </w:r>
+      <w:r>
+        <w:rPr>
+          <w:color w:val="000000" w:themeColor="text1"/>
+        </w:rPr>
+        <w:t>:</w:t>
+      </w:r>
+      <w:r>
+        <w:rPr>
+          <w:color w:val="000000" w:themeColor="text1"/>
+          <w:lang w:val="en-US"/>
+        </w:rPr>
+        <w:t>initial</w:t>
+      </w:r>
+      <w:r>
+        <w:rPr>
+          <w:color w:val="000000" w:themeColor="text1"/>
+        </w:rPr>
+        <w:t>-</w:t>
+      </w:r>
+      <w:r>
+        <w:rPr>
+          <w:color w:val="000000" w:themeColor="text1"/>
+          <w:lang w:val="en-US"/>
+        </w:rPr>
+        <w:t>value</w:t>
+      </w:r>
+      <w:r>
+        <w:rPr>
+          <w:color w:val="000000" w:themeColor="text1"/>
+        </w:rPr>
+        <w:t xml:space="preserve"> </w:t>
+      </w:r>
+      <w:r>
+        <w:rPr>
+          <w:color w:val="000000" w:themeColor="text1"/>
+        </w:rPr>
+        <w:t>равно 0, для умножения – 1.</w:t>
       </w:r>
     </w:p>
     <w:p/>
@@ -7654,6 +7836,7 @@
           <w:sz w:val="24"/>
           <w:szCs w:val="24"/>
         </w:rPr>
+        <w:lastRenderedPageBreak/>
         <w:t>(</w:t>
       </w:r>
       <w:proofErr w:type="spellStart"/>
@@ -7785,7 +7968,6 @@
           <w:sz w:val="24"/>
           <w:szCs w:val="24"/>
         </w:rPr>
-        <w:lastRenderedPageBreak/>
         <w:t>Что такое рекурсия? Способы организации рекурсивных функций</w:t>
       </w:r>
       <w:r>

</xml_diff>